<commit_message>
Llegamos al punto 9
</commit_message>
<xml_diff>
--- a/CONTENIDO.docx
+++ b/CONTENIDO.docx
@@ -868,6 +868,185 @@
     </w:p>
     <w:p>
       <w:pPr>
+        <w:pStyle w:val="TDC2"/>
+      </w:pPr>
+      <w:hyperlink w:anchor="_Toc304442597" w:history="1">
+        <w:r>
+          <w:rPr>
+            <w:rStyle w:val="Hipervnculo"/>
+            <w:rFonts w:cs="Arial"/>
+            <w:b/>
+            <w:noProof/>
+            <w:szCs w:val="24"/>
+            <w:u w:val="none"/>
+          </w:rPr>
+          <w:t>4.3</w:t>
+        </w:r>
+        <w:r>
+          <w:rPr>
+            <w:rFonts w:eastAsiaTheme="minorEastAsia" w:cs="Arial"/>
+            <w:noProof/>
+            <w:szCs w:val="24"/>
+            <w:lang w:val="de-DE" w:eastAsia="de-DE"/>
+          </w:rPr>
+          <w:tab/>
+        </w:r>
+        <w:r>
+          <w:rPr>
+            <w:rFonts w:eastAsiaTheme="minorEastAsia" w:cs="Arial"/>
+            <w:noProof/>
+            <w:szCs w:val="24"/>
+            <w:lang w:val="de-DE" w:eastAsia="de-DE"/>
+          </w:rPr>
+          <w:t>CLEARCASE</w:t>
+        </w:r>
+        <w:r>
+          <w:rPr>
+            <w:rFonts w:cs="Arial"/>
+            <w:noProof/>
+            <w:webHidden/>
+            <w:szCs w:val="24"/>
+          </w:rPr>
+          <w:tab/>
+        </w:r>
+        <w:r>
+          <w:rPr>
+            <w:rFonts w:cs="Arial"/>
+            <w:noProof/>
+            <w:webHidden/>
+            <w:szCs w:val="24"/>
+          </w:rPr>
+          <w:t>6</w:t>
+        </w:r>
+      </w:hyperlink>
+    </w:p>
+    <w:p>
+      <w:pPr>
+        <w:pStyle w:val="TDC2"/>
+        <w:ind w:left="360"/>
+      </w:pPr>
+      <w:r>
+        <w:t xml:space="preserve"> </w:t>
+      </w:r>
+      <w:hyperlink w:anchor="_Toc304442598" w:history="1">
+        <w:r>
+          <w:rPr>
+            <w:rStyle w:val="Hipervnculo"/>
+            <w:rFonts w:cs="Arial"/>
+            <w:b/>
+            <w:noProof/>
+            <w:szCs w:val="24"/>
+            <w:u w:val="none"/>
+          </w:rPr>
+          <w:t>4.2</w:t>
+        </w:r>
+        <w:r>
+          <w:rPr>
+            <w:rStyle w:val="Hipervnculo"/>
+            <w:rFonts w:cs="Arial"/>
+            <w:b/>
+            <w:noProof/>
+            <w:szCs w:val="24"/>
+            <w:u w:val="none"/>
+          </w:rPr>
+          <w:t>.1</w:t>
+        </w:r>
+        <w:r>
+          <w:rPr>
+            <w:rStyle w:val="Hipervnculo"/>
+            <w:rFonts w:cs="Arial"/>
+            <w:noProof/>
+            <w:szCs w:val="24"/>
+            <w:u w:val="none"/>
+          </w:rPr>
+          <w:t xml:space="preserve">    VENTAJAS</w:t>
+        </w:r>
+        <w:r>
+          <w:rPr>
+            <w:noProof/>
+            <w:webHidden/>
+          </w:rPr>
+          <w:tab/>
+        </w:r>
+        <w:r>
+          <w:rPr>
+            <w:noProof/>
+            <w:webHidden/>
+          </w:rPr>
+          <w:t>6</w:t>
+        </w:r>
+      </w:hyperlink>
+    </w:p>
+    <w:p>
+      <w:pPr>
+        <w:pStyle w:val="TDC2"/>
+        <w:ind w:left="360"/>
+      </w:pPr>
+      <w:r>
+        <w:t xml:space="preserve"> </w:t>
+      </w:r>
+      <w:hyperlink w:anchor="_Toc304442598" w:history="1">
+        <w:r>
+          <w:rPr>
+            <w:rStyle w:val="Hipervnculo"/>
+            <w:rFonts w:cs="Arial"/>
+            <w:b/>
+            <w:noProof/>
+            <w:szCs w:val="24"/>
+            <w:u w:val="none"/>
+          </w:rPr>
+          <w:t>4.2</w:t>
+        </w:r>
+        <w:r>
+          <w:rPr>
+            <w:rStyle w:val="Hipervnculo"/>
+            <w:rFonts w:cs="Arial"/>
+            <w:b/>
+            <w:noProof/>
+            <w:szCs w:val="24"/>
+            <w:u w:val="none"/>
+          </w:rPr>
+          <w:t>.</w:t>
+        </w:r>
+        <w:r>
+          <w:rPr>
+            <w:rStyle w:val="Hipervnculo"/>
+            <w:rFonts w:cs="Arial"/>
+            <w:b/>
+            <w:noProof/>
+            <w:szCs w:val="24"/>
+            <w:u w:val="none"/>
+          </w:rPr>
+          <w:t>2</w:t>
+        </w:r>
+        <w:r>
+          <w:rPr>
+            <w:rStyle w:val="Hipervnculo"/>
+            <w:rFonts w:cs="Arial"/>
+            <w:noProof/>
+            <w:szCs w:val="24"/>
+            <w:u w:val="none"/>
+          </w:rPr>
+          <w:t xml:space="preserve">    DESVENTAJAS</w:t>
+        </w:r>
+        <w:r>
+          <w:rPr>
+            <w:noProof/>
+            <w:webHidden/>
+          </w:rPr>
+          <w:tab/>
+        </w:r>
+        <w:r>
+          <w:rPr>
+            <w:noProof/>
+            <w:webHidden/>
+          </w:rPr>
+          <w:t>6</w:t>
+        </w:r>
+      </w:hyperlink>
+    </w:p>
+    <w:p>
+      <w:pPr>
         <w:pStyle w:val="TDC1"/>
         <w:tabs>
           <w:tab w:val="left" w:pos="440"/>
@@ -885,6 +1064,7 @@
           <w:rPr>
             <w:rStyle w:val="Hipervnculo"/>
             <w:rFonts w:cs="Arial"/>
+            <w:b/>
             <w:noProof/>
             <w:szCs w:val="24"/>
             <w:u w:val="none"/>
@@ -901,71 +1081,33 @@
           <w:tab/>
         </w:r>
         <w:r>
-          <w:t>20 COMANDOS DE GIT</w:t>
-        </w:r>
-        <w:r>
-          <w:rPr>
-            <w:rFonts w:cs="Arial"/>
-            <w:noProof/>
-            <w:webHidden/>
-            <w:szCs w:val="24"/>
-          </w:rPr>
-          <w:tab/>
-        </w:r>
-        <w:r>
-          <w:rPr>
-            <w:rFonts w:cs="Arial"/>
-            <w:noProof/>
-            <w:webHidden/>
-            <w:szCs w:val="24"/>
-          </w:rPr>
-          <w:fldChar w:fldCharType="begin"/>
-        </w:r>
-        <w:r>
-          <w:rPr>
-            <w:rFonts w:cs="Arial"/>
-            <w:noProof/>
-            <w:webHidden/>
-            <w:szCs w:val="24"/>
-          </w:rPr>
-          <w:instrText xml:space="preserve"> PAGEREF _Toc304442600 \h </w:instrText>
-        </w:r>
-        <w:r>
-          <w:rPr>
-            <w:rFonts w:cs="Arial"/>
-            <w:noProof/>
-            <w:webHidden/>
-            <w:szCs w:val="24"/>
-          </w:rPr>
-        </w:r>
-        <w:r>
-          <w:rPr>
-            <w:rFonts w:cs="Arial"/>
-            <w:noProof/>
-            <w:webHidden/>
-            <w:szCs w:val="24"/>
-          </w:rPr>
-          <w:fldChar w:fldCharType="separate"/>
-        </w:r>
-        <w:r>
-          <w:rPr>
-            <w:rFonts w:cs="Arial"/>
-            <w:noProof/>
-            <w:webHidden/>
-            <w:szCs w:val="24"/>
-          </w:rPr>
-          <w:t>15</w:t>
-        </w:r>
-        <w:r>
-          <w:rPr>
-            <w:rFonts w:cs="Arial"/>
-            <w:noProof/>
-            <w:webHidden/>
-            <w:szCs w:val="24"/>
-          </w:rPr>
-          <w:fldChar w:fldCharType="end"/>
-        </w:r>
-      </w:hyperlink>
+          <w:rPr>
+            <w:rFonts w:eastAsiaTheme="minorEastAsia" w:cs="Arial"/>
+            <w:noProof/>
+            <w:szCs w:val="24"/>
+            <w:lang w:val="de-DE" w:eastAsia="de-DE"/>
+          </w:rPr>
+          <w:t xml:space="preserve">LISTA DE </w:t>
+        </w:r>
+        <w:r>
+          <w:t>20 COMANDOS</w:t>
+        </w:r>
+        <w:r>
+          <w:t xml:space="preserve"> GIT</w:t>
+        </w:r>
+        <w:r>
+          <w:rPr>
+            <w:rFonts w:cs="Arial"/>
+            <w:noProof/>
+            <w:webHidden/>
+            <w:szCs w:val="24"/>
+          </w:rPr>
+          <w:tab/>
+        </w:r>
+      </w:hyperlink>
+      <w:r>
+        <w:t>6</w:t>
+      </w:r>
     </w:p>
     <w:p>
       <w:pPr>
@@ -986,6 +1128,7 @@
           <w:rPr>
             <w:rStyle w:val="Hipervnculo"/>
             <w:rFonts w:cs="Arial"/>
+            <w:b/>
             <w:noProof/>
             <w:szCs w:val="24"/>
             <w:u w:val="none"/>
@@ -1027,51 +1170,7 @@
             <w:webHidden/>
             <w:szCs w:val="24"/>
           </w:rPr>
-          <w:fldChar w:fldCharType="begin"/>
-        </w:r>
-        <w:r>
-          <w:rPr>
-            <w:rFonts w:cs="Arial"/>
-            <w:noProof/>
-            <w:webHidden/>
-            <w:szCs w:val="24"/>
-          </w:rPr>
-          <w:instrText xml:space="preserve"> PAGEREF _Toc304442604 \h </w:instrText>
-        </w:r>
-        <w:r>
-          <w:rPr>
-            <w:rFonts w:cs="Arial"/>
-            <w:noProof/>
-            <w:webHidden/>
-            <w:szCs w:val="24"/>
-          </w:rPr>
-        </w:r>
-        <w:r>
-          <w:rPr>
-            <w:rFonts w:cs="Arial"/>
-            <w:noProof/>
-            <w:webHidden/>
-            <w:szCs w:val="24"/>
-          </w:rPr>
-          <w:fldChar w:fldCharType="separate"/>
-        </w:r>
-        <w:r>
-          <w:rPr>
-            <w:rFonts w:cs="Arial"/>
-            <w:noProof/>
-            <w:webHidden/>
-            <w:szCs w:val="24"/>
-          </w:rPr>
-          <w:t>16</w:t>
-        </w:r>
-        <w:r>
-          <w:rPr>
-            <w:rFonts w:cs="Arial"/>
-            <w:noProof/>
-            <w:webHidden/>
-            <w:szCs w:val="24"/>
-          </w:rPr>
-          <w:fldChar w:fldCharType="end"/>
+          <w:t>6</w:t>
         </w:r>
       </w:hyperlink>
     </w:p>
@@ -1094,6 +1193,7 @@
           <w:rPr>
             <w:rStyle w:val="Hipervnculo"/>
             <w:rFonts w:cs="Arial"/>
+            <w:b/>
             <w:noProof/>
             <w:szCs w:val="24"/>
             <w:u w:val="none"/>
@@ -1103,11 +1203,20 @@
         <w:r>
           <w:rPr>
             <w:rFonts w:eastAsiaTheme="minorEastAsia" w:cs="Arial"/>
+            <w:b/>
             <w:noProof/>
             <w:szCs w:val="24"/>
             <w:lang w:val="de-DE" w:eastAsia="de-DE"/>
           </w:rPr>
           <w:tab/>
+        </w:r>
+        <w:r>
+          <w:rPr>
+            <w:rFonts w:eastAsiaTheme="minorEastAsia" w:cs="Arial"/>
+            <w:noProof/>
+            <w:szCs w:val="24"/>
+            <w:lang w:val="de-DE" w:eastAsia="de-DE"/>
+          </w:rPr>
           <w:t xml:space="preserve">LAS </w:t>
         </w:r>
         <w:r>
@@ -1154,24 +1263,19 @@
             <w:webHidden/>
             <w:szCs w:val="24"/>
           </w:rPr>
-        </w:r>
-        <w:r>
-          <w:rPr>
-            <w:rFonts w:cs="Arial"/>
-            <w:noProof/>
-            <w:webHidden/>
-            <w:szCs w:val="24"/>
-          </w:rPr>
           <w:fldChar w:fldCharType="separate"/>
         </w:r>
         <w:r>
           <w:rPr>
             <w:rFonts w:cs="Arial"/>
-            <w:noProof/>
-            <w:webHidden/>
-            <w:szCs w:val="24"/>
-          </w:rPr>
-          <w:t>17</w:t>
+            <w:b/>
+            <w:bCs/>
+            <w:noProof/>
+            <w:webHidden/>
+            <w:szCs w:val="24"/>
+            <w:lang w:val="es-ES"/>
+          </w:rPr>
+          <w:t xml:space="preserve"> </w:t>
         </w:r>
         <w:r>
           <w:rPr>
@@ -1183,6 +1287,83 @@
           <w:fldChar w:fldCharType="end"/>
         </w:r>
       </w:hyperlink>
+      <w:r>
+        <w:t>6</w:t>
+      </w:r>
+    </w:p>
+    <w:p>
+      <w:pPr>
+        <w:pStyle w:val="TDC2"/>
+      </w:pPr>
+      <w:hyperlink w:anchor="_Toc304442609" w:history="1">
+        <w:r>
+          <w:rPr>
+            <w:rStyle w:val="Hipervnculo"/>
+            <w:rFonts w:cs="Arial"/>
+            <w:b/>
+            <w:noProof/>
+            <w:szCs w:val="24"/>
+            <w:u w:val="none"/>
+          </w:rPr>
+          <w:t>7.1</w:t>
+        </w:r>
+        <w:r>
+          <w:rPr>
+            <w:rFonts w:eastAsiaTheme="minorEastAsia"/>
+            <w:noProof/>
+            <w:lang w:val="de-DE" w:eastAsia="de-DE"/>
+          </w:rPr>
+          <w:tab/>
+        </w:r>
+        <w:r>
+          <w:rPr>
+            <w:rStyle w:val="Hipervnculo"/>
+            <w:rFonts w:cs="Arial"/>
+            <w:noProof/>
+            <w:szCs w:val="24"/>
+            <w:u w:val="none"/>
+          </w:rPr>
+          <w:t>VERSIONAR TU CODIGO</w:t>
+        </w:r>
+        <w:r>
+          <w:rPr>
+            <w:noProof/>
+            <w:webHidden/>
+          </w:rPr>
+          <w:tab/>
+        </w:r>
+        <w:r>
+          <w:rPr>
+            <w:noProof/>
+            <w:webHidden/>
+          </w:rPr>
+          <w:fldChar w:fldCharType="begin"/>
+        </w:r>
+        <w:r>
+          <w:rPr>
+            <w:noProof/>
+            <w:webHidden/>
+          </w:rPr>
+          <w:instrText xml:space="preserve"> PAGEREF _Toc304442609 \h </w:instrText>
+        </w:r>
+        <w:r>
+          <w:rPr>
+            <w:noProof/>
+            <w:webHidden/>
+          </w:rPr>
+          <w:fldChar w:fldCharType="separate"/>
+        </w:r>
+        <w:r>
+          <w:rPr>
+            <w:noProof/>
+            <w:webHidden/>
+          </w:rPr>
+          <w:fldChar w:fldCharType="end"/>
+        </w:r>
+      </w:hyperlink>
+      <w:r>
+        <w:t>6</w:t>
+      </w:r>
     </w:p>
     <w:p>
       <w:pPr>
@@ -1198,11 +1379,12 @@
           <w:rPr>
             <w:rStyle w:val="Hipervnculo"/>
             <w:rFonts w:cs="Arial"/>
-            <w:noProof/>
-            <w:szCs w:val="24"/>
-            <w:u w:val="none"/>
-          </w:rPr>
-          <w:t>7.1</w:t>
+            <w:b/>
+            <w:noProof/>
+            <w:szCs w:val="24"/>
+            <w:u w:val="none"/>
+          </w:rPr>
+          <w:t>7.2</w:t>
         </w:r>
         <w:r>
           <w:rPr>
@@ -1220,7 +1402,7 @@
             <w:szCs w:val="24"/>
             <w:u w:val="none"/>
           </w:rPr>
-          <w:t>Titulo 1</w:t>
+          <w:t>VISOR DE CODIGO</w:t>
         </w:r>
         <w:r>
           <w:rPr>
@@ -1248,12 +1430,6 @@
             <w:noProof/>
             <w:webHidden/>
           </w:rPr>
-        </w:r>
-        <w:r>
-          <w:rPr>
-            <w:noProof/>
-            <w:webHidden/>
-          </w:rPr>
           <w:fldChar w:fldCharType="separate"/>
         </w:r>
         <w:r>
@@ -1261,47 +1437,49 @@
             <w:noProof/>
             <w:webHidden/>
           </w:rPr>
-          <w:t>17</w:t>
-        </w:r>
-        <w:r>
-          <w:rPr>
-            <w:noProof/>
-            <w:webHidden/>
-          </w:rPr>
           <w:fldChar w:fldCharType="end"/>
         </w:r>
       </w:hyperlink>
-    </w:p>
-    <w:p>
-      <w:pPr>
-        <w:pStyle w:val="TDC3"/>
-        <w:tabs>
-          <w:tab w:val="left" w:pos="1320"/>
-          <w:tab w:val="right" w:leader="dot" w:pos="8828"/>
-        </w:tabs>
+      <w:r>
+        <w:t>6</w:t>
+      </w:r>
+    </w:p>
+    <w:p>
+      <w:pPr>
+        <w:pStyle w:val="TDC2"/>
         <w:rPr>
-          <w:rFonts w:eastAsiaTheme="minorEastAsia" w:cs="Arial"/>
+          <w:rFonts w:eastAsiaTheme="minorEastAsia"/>
           <w:noProof/>
-          <w:szCs w:val="24"/>
           <w:lang w:val="de-DE" w:eastAsia="de-DE"/>
         </w:rPr>
       </w:pPr>
-      <w:hyperlink w:anchor="_Toc304442610" w:history="1">
-        <w:r>
-          <w:rPr>
-            <w:rStyle w:val="Hipervnculo"/>
-            <w:rFonts w:cs="Arial"/>
-            <w:noProof/>
-            <w:szCs w:val="24"/>
-            <w:u w:val="none"/>
-          </w:rPr>
-          <w:t>7.1.1</w:t>
-        </w:r>
-        <w:r>
-          <w:rPr>
-            <w:rFonts w:eastAsiaTheme="minorEastAsia" w:cs="Arial"/>
-            <w:noProof/>
-            <w:szCs w:val="24"/>
+      <w:hyperlink w:anchor="_Toc304442609" w:history="1">
+        <w:r>
+          <w:rPr>
+            <w:rStyle w:val="Hipervnculo"/>
+            <w:rFonts w:cs="Arial"/>
+            <w:b/>
+            <w:noProof/>
+            <w:szCs w:val="24"/>
+            <w:u w:val="none"/>
+          </w:rPr>
+          <w:t>7.</w:t>
+        </w:r>
+        <w:r>
+          <w:rPr>
+            <w:rStyle w:val="Hipervnculo"/>
+            <w:rFonts w:cs="Arial"/>
+            <w:b/>
+            <w:noProof/>
+            <w:szCs w:val="24"/>
+            <w:u w:val="none"/>
+          </w:rPr>
+          <w:t>3</w:t>
+        </w:r>
+        <w:r>
+          <w:rPr>
+            <w:rFonts w:eastAsiaTheme="minorEastAsia"/>
+            <w:noProof/>
             <w:lang w:val="de-DE" w:eastAsia="de-DE"/>
           </w:rPr>
           <w:tab/>
@@ -1314,102 +1492,84 @@
             <w:szCs w:val="24"/>
             <w:u w:val="none"/>
           </w:rPr>
-          <w:t>Subtitulo 1</w:t>
-        </w:r>
-        <w:r>
-          <w:rPr>
-            <w:rFonts w:cs="Arial"/>
-            <w:noProof/>
-            <w:webHidden/>
-            <w:szCs w:val="24"/>
-          </w:rPr>
-          <w:tab/>
-        </w:r>
-        <w:r>
-          <w:rPr>
-            <w:rFonts w:cs="Arial"/>
-            <w:noProof/>
-            <w:webHidden/>
-            <w:szCs w:val="24"/>
+          <w:t>CONTRIBUIR</w:t>
+        </w:r>
+        <w:r>
+          <w:rPr>
+            <w:noProof/>
+            <w:webHidden/>
+          </w:rPr>
+          <w:tab/>
+        </w:r>
+        <w:r>
+          <w:rPr>
+            <w:noProof/>
+            <w:webHidden/>
           </w:rPr>
           <w:fldChar w:fldCharType="begin"/>
         </w:r>
         <w:r>
           <w:rPr>
-            <w:rFonts w:cs="Arial"/>
-            <w:noProof/>
-            <w:webHidden/>
-            <w:szCs w:val="24"/>
-          </w:rPr>
-          <w:instrText xml:space="preserve"> PAGEREF _Toc304442610 \h </w:instrText>
-        </w:r>
-        <w:r>
-          <w:rPr>
-            <w:rFonts w:cs="Arial"/>
-            <w:noProof/>
-            <w:webHidden/>
-            <w:szCs w:val="24"/>
-          </w:rPr>
-        </w:r>
-        <w:r>
-          <w:rPr>
-            <w:rFonts w:cs="Arial"/>
-            <w:noProof/>
-            <w:webHidden/>
-            <w:szCs w:val="24"/>
+            <w:noProof/>
+            <w:webHidden/>
+          </w:rPr>
+          <w:instrText xml:space="preserve"> PAGEREF _Toc304442609 \h </w:instrText>
+        </w:r>
+        <w:r>
+          <w:rPr>
+            <w:noProof/>
+            <w:webHidden/>
           </w:rPr>
           <w:fldChar w:fldCharType="separate"/>
         </w:r>
         <w:r>
           <w:rPr>
-            <w:rFonts w:cs="Arial"/>
-            <w:noProof/>
-            <w:webHidden/>
-            <w:szCs w:val="24"/>
-          </w:rPr>
-          <w:t>17</w:t>
-        </w:r>
-        <w:r>
-          <w:rPr>
-            <w:rFonts w:cs="Arial"/>
-            <w:noProof/>
-            <w:webHidden/>
-            <w:szCs w:val="24"/>
+            <w:noProof/>
+            <w:webHidden/>
           </w:rPr>
           <w:fldChar w:fldCharType="end"/>
         </w:r>
       </w:hyperlink>
-    </w:p>
-    <w:p>
-      <w:pPr>
-        <w:pStyle w:val="TDC4"/>
-        <w:tabs>
-          <w:tab w:val="left" w:pos="1760"/>
-          <w:tab w:val="right" w:leader="dot" w:pos="8828"/>
-        </w:tabs>
+      <w:r>
+        <w:t>6</w:t>
+      </w:r>
+    </w:p>
+    <w:p>
+      <w:pPr>
+        <w:pStyle w:val="TDC2"/>
         <w:rPr>
-          <w:rFonts w:eastAsiaTheme="minorEastAsia" w:cs="Arial"/>
+          <w:rFonts w:eastAsiaTheme="minorEastAsia"/>
           <w:noProof/>
-          <w:szCs w:val="24"/>
           <w:lang w:val="de-DE" w:eastAsia="de-DE"/>
         </w:rPr>
       </w:pPr>
-      <w:hyperlink w:anchor="_Toc304442611" w:history="1">
-        <w:r>
-          <w:rPr>
-            <w:rStyle w:val="Hipervnculo"/>
-            <w:rFonts w:cs="Arial"/>
-            <w:noProof/>
-            <w:szCs w:val="24"/>
-            <w:u w:val="none"/>
-          </w:rPr>
-          <w:t>7.1.1.1</w:t>
-        </w:r>
-        <w:r>
-          <w:rPr>
-            <w:rFonts w:eastAsiaTheme="minorEastAsia" w:cs="Arial"/>
-            <w:noProof/>
-            <w:szCs w:val="24"/>
+      <w:hyperlink w:anchor="_Toc304442609" w:history="1">
+        <w:r>
+          <w:rPr>
+            <w:rStyle w:val="Hipervnculo"/>
+            <w:rFonts w:cs="Arial"/>
+            <w:b/>
+            <w:noProof/>
+            <w:szCs w:val="24"/>
+            <w:u w:val="none"/>
+          </w:rPr>
+          <w:t>7.</w:t>
+        </w:r>
+        <w:r>
+          <w:rPr>
+            <w:rStyle w:val="Hipervnculo"/>
+            <w:rFonts w:cs="Arial"/>
+            <w:b/>
+            <w:noProof/>
+            <w:szCs w:val="24"/>
+            <w:u w:val="none"/>
+          </w:rPr>
+          <w:t>4</w:t>
+        </w:r>
+        <w:r>
+          <w:rPr>
+            <w:rFonts w:eastAsiaTheme="minorEastAsia"/>
+            <w:noProof/>
             <w:lang w:val="de-DE" w:eastAsia="de-DE"/>
           </w:rPr>
           <w:tab/>
@@ -1422,71 +1582,137 @@
             <w:szCs w:val="24"/>
             <w:u w:val="none"/>
           </w:rPr>
-          <w:t>Subtitulo 2</w:t>
-        </w:r>
-        <w:r>
-          <w:rPr>
-            <w:rFonts w:cs="Arial"/>
-            <w:noProof/>
-            <w:webHidden/>
-            <w:szCs w:val="24"/>
-          </w:rPr>
-          <w:tab/>
-        </w:r>
-        <w:r>
-          <w:rPr>
-            <w:rFonts w:cs="Arial"/>
-            <w:noProof/>
-            <w:webHidden/>
-            <w:szCs w:val="24"/>
+          <w:t>APRENDER Y EXPERIMENTAR</w:t>
+        </w:r>
+        <w:r>
+          <w:rPr>
+            <w:noProof/>
+            <w:webHidden/>
+          </w:rPr>
+          <w:tab/>
+        </w:r>
+        <w:r>
+          <w:rPr>
+            <w:noProof/>
+            <w:webHidden/>
           </w:rPr>
           <w:fldChar w:fldCharType="begin"/>
         </w:r>
         <w:r>
           <w:rPr>
-            <w:rFonts w:cs="Arial"/>
-            <w:noProof/>
-            <w:webHidden/>
-            <w:szCs w:val="24"/>
-          </w:rPr>
-          <w:instrText xml:space="preserve"> PAGEREF _Toc304442611 \h </w:instrText>
-        </w:r>
-        <w:r>
-          <w:rPr>
-            <w:rFonts w:cs="Arial"/>
-            <w:noProof/>
-            <w:webHidden/>
-            <w:szCs w:val="24"/>
-          </w:rPr>
-        </w:r>
-        <w:r>
-          <w:rPr>
-            <w:rFonts w:cs="Arial"/>
-            <w:noProof/>
-            <w:webHidden/>
-            <w:szCs w:val="24"/>
+            <w:noProof/>
+            <w:webHidden/>
+          </w:rPr>
+          <w:instrText xml:space="preserve"> PAGEREF _Toc304442609 \h </w:instrText>
+        </w:r>
+        <w:r>
+          <w:rPr>
+            <w:noProof/>
+            <w:webHidden/>
           </w:rPr>
           <w:fldChar w:fldCharType="separate"/>
         </w:r>
         <w:r>
           <w:rPr>
-            <w:rFonts w:cs="Arial"/>
-            <w:noProof/>
-            <w:webHidden/>
-            <w:szCs w:val="24"/>
-          </w:rPr>
-          <w:t>17</w:t>
-        </w:r>
-        <w:r>
-          <w:rPr>
-            <w:rFonts w:cs="Arial"/>
-            <w:noProof/>
-            <w:webHidden/>
-            <w:szCs w:val="24"/>
+            <w:noProof/>
+            <w:webHidden/>
           </w:rPr>
           <w:fldChar w:fldCharType="end"/>
         </w:r>
       </w:hyperlink>
+      <w:r>
+        <w:t>6</w:t>
+      </w:r>
+    </w:p>
+    <w:p>
+      <w:pPr>
+        <w:pStyle w:val="TDC2"/>
+        <w:rPr>
+          <w:rFonts w:eastAsiaTheme="minorEastAsia"/>
+          <w:noProof/>
+          <w:lang w:val="de-DE" w:eastAsia="de-DE"/>
+        </w:rPr>
+      </w:pPr>
+      <w:hyperlink w:anchor="_Toc304442609" w:history="1">
+        <w:r>
+          <w:rPr>
+            <w:rStyle w:val="Hipervnculo"/>
+            <w:rFonts w:cs="Arial"/>
+            <w:b/>
+            <w:noProof/>
+            <w:szCs w:val="24"/>
+            <w:u w:val="none"/>
+          </w:rPr>
+          <w:t>7.</w:t>
+        </w:r>
+        <w:r>
+          <w:rPr>
+            <w:rStyle w:val="Hipervnculo"/>
+            <w:rFonts w:cs="Arial"/>
+            <w:b/>
+            <w:noProof/>
+            <w:szCs w:val="24"/>
+            <w:u w:val="none"/>
+          </w:rPr>
+          <w:t>5</w:t>
+        </w:r>
+        <w:r>
+          <w:rPr>
+            <w:rFonts w:eastAsiaTheme="minorEastAsia"/>
+            <w:noProof/>
+            <w:lang w:val="de-DE" w:eastAsia="de-DE"/>
+          </w:rPr>
+          <w:tab/>
+        </w:r>
+        <w:r>
+          <w:rPr>
+            <w:rStyle w:val="Hipervnculo"/>
+            <w:rFonts w:cs="Arial"/>
+            <w:noProof/>
+            <w:szCs w:val="24"/>
+            <w:u w:val="none"/>
+          </w:rPr>
+          <w:t>ESTAR INFORMADO</w:t>
+        </w:r>
+        <w:r>
+          <w:rPr>
+            <w:noProof/>
+            <w:webHidden/>
+          </w:rPr>
+          <w:tab/>
+        </w:r>
+        <w:r>
+          <w:rPr>
+            <w:noProof/>
+            <w:webHidden/>
+          </w:rPr>
+          <w:fldChar w:fldCharType="begin"/>
+        </w:r>
+        <w:r>
+          <w:rPr>
+            <w:noProof/>
+            <w:webHidden/>
+          </w:rPr>
+          <w:instrText xml:space="preserve"> PAGEREF _Toc304442609 \h </w:instrText>
+        </w:r>
+        <w:r>
+          <w:rPr>
+            <w:noProof/>
+            <w:webHidden/>
+          </w:rPr>
+          <w:fldChar w:fldCharType="separate"/>
+        </w:r>
+        <w:r>
+          <w:rPr>
+            <w:noProof/>
+            <w:webHidden/>
+          </w:rPr>
+          <w:fldChar w:fldCharType="end"/>
+        </w:r>
+      </w:hyperlink>
+      <w:r>
+        <w:t>6</w:t>
+      </w:r>
     </w:p>
     <w:p>
       <w:pPr>
@@ -1507,6 +1733,7 @@
           <w:rPr>
             <w:rStyle w:val="Hipervnculo"/>
             <w:rFonts w:cs="Arial"/>
+            <w:b/>
             <w:noProof/>
             <w:szCs w:val="24"/>
             <w:u w:val="none"/>
@@ -1523,7 +1750,13 @@
           <w:tab/>
         </w:r>
         <w:r>
-          <w:t>QUE UN BRANCH O RAMA</w:t>
+          <w:t xml:space="preserve">QUE </w:t>
+        </w:r>
+        <w:r>
+          <w:t xml:space="preserve">ES </w:t>
+        </w:r>
+        <w:r>
+          <w:t>UN BRANCH O RAMA</w:t>
         </w:r>
         <w:r>
           <w:rPr>
@@ -1559,24 +1792,19 @@
             <w:webHidden/>
             <w:szCs w:val="24"/>
           </w:rPr>
-        </w:r>
-        <w:r>
-          <w:rPr>
-            <w:rFonts w:cs="Arial"/>
-            <w:noProof/>
-            <w:webHidden/>
-            <w:szCs w:val="24"/>
-          </w:rPr>
           <w:fldChar w:fldCharType="separate"/>
         </w:r>
         <w:r>
           <w:rPr>
             <w:rFonts w:cs="Arial"/>
-            <w:noProof/>
-            <w:webHidden/>
-            <w:szCs w:val="24"/>
-          </w:rPr>
-          <w:t>18</w:t>
+            <w:b/>
+            <w:bCs/>
+            <w:noProof/>
+            <w:webHidden/>
+            <w:szCs w:val="24"/>
+            <w:lang w:val="es-ES"/>
+          </w:rPr>
+          <w:t>¡Error! Marcador no definido.</w:t>
         </w:r>
         <w:r>
           <w:rPr>
@@ -1608,6 +1836,7 @@
           <w:rPr>
             <w:rStyle w:val="Hipervnculo"/>
             <w:rFonts w:cs="Arial"/>
+            <w:b/>
             <w:noProof/>
             <w:szCs w:val="24"/>
             <w:u w:val="none"/>
@@ -1660,24 +1889,19 @@
             <w:webHidden/>
             <w:szCs w:val="24"/>
           </w:rPr>
-        </w:r>
-        <w:r>
-          <w:rPr>
-            <w:rFonts w:cs="Arial"/>
-            <w:noProof/>
-            <w:webHidden/>
-            <w:szCs w:val="24"/>
-          </w:rPr>
           <w:fldChar w:fldCharType="separate"/>
         </w:r>
         <w:r>
           <w:rPr>
             <w:rFonts w:cs="Arial"/>
-            <w:noProof/>
-            <w:webHidden/>
-            <w:szCs w:val="24"/>
-          </w:rPr>
-          <w:t>19</w:t>
+            <w:b/>
+            <w:bCs/>
+            <w:noProof/>
+            <w:webHidden/>
+            <w:szCs w:val="24"/>
+            <w:lang w:val="es-ES"/>
+          </w:rPr>
+          <w:t>¡Error! Marcador no definido.</w:t>
         </w:r>
         <w:r>
           <w:rPr>
@@ -1762,24 +1986,19 @@
             <w:webHidden/>
             <w:szCs w:val="24"/>
           </w:rPr>
-        </w:r>
-        <w:r>
-          <w:rPr>
-            <w:rFonts w:cs="Arial"/>
-            <w:noProof/>
-            <w:webHidden/>
-            <w:szCs w:val="24"/>
-          </w:rPr>
           <w:fldChar w:fldCharType="separate"/>
         </w:r>
         <w:r>
           <w:rPr>
             <w:rFonts w:cs="Arial"/>
-            <w:noProof/>
-            <w:webHidden/>
-            <w:szCs w:val="24"/>
-          </w:rPr>
-          <w:t>20</w:t>
+            <w:b/>
+            <w:bCs/>
+            <w:noProof/>
+            <w:webHidden/>
+            <w:szCs w:val="24"/>
+            <w:lang w:val="es-ES"/>
+          </w:rPr>
+          <w:t>¡Error! Marcador no definido.</w:t>
         </w:r>
         <w:r>
           <w:rPr>
@@ -1863,24 +2082,19 @@
             <w:webHidden/>
             <w:szCs w:val="24"/>
           </w:rPr>
-        </w:r>
-        <w:r>
-          <w:rPr>
-            <w:rFonts w:cs="Arial"/>
-            <w:noProof/>
-            <w:webHidden/>
-            <w:szCs w:val="24"/>
-          </w:rPr>
           <w:fldChar w:fldCharType="separate"/>
         </w:r>
         <w:r>
           <w:rPr>
             <w:rFonts w:cs="Arial"/>
-            <w:noProof/>
-            <w:webHidden/>
-            <w:szCs w:val="24"/>
-          </w:rPr>
-          <w:t>21</w:t>
+            <w:b/>
+            <w:bCs/>
+            <w:noProof/>
+            <w:webHidden/>
+            <w:szCs w:val="24"/>
+            <w:lang w:val="es-ES"/>
+          </w:rPr>
+          <w:t>¡Error! Marcador no definido.</w:t>
         </w:r>
         <w:r>
           <w:rPr>
@@ -1957,20 +2171,17 @@
             <w:noProof/>
             <w:webHidden/>
           </w:rPr>
-        </w:r>
-        <w:r>
-          <w:rPr>
-            <w:noProof/>
-            <w:webHidden/>
-          </w:rPr>
           <w:fldChar w:fldCharType="separate"/>
         </w:r>
         <w:r>
           <w:rPr>
-            <w:noProof/>
-            <w:webHidden/>
-          </w:rPr>
-          <w:t>21</w:t>
+            <w:b/>
+            <w:bCs/>
+            <w:noProof/>
+            <w:webHidden/>
+            <w:lang w:val="es-ES"/>
+          </w:rPr>
+          <w:t>¡Error! Marcador no definido.</w:t>
         </w:r>
         <w:r>
           <w:rPr>
@@ -2045,20 +2256,17 @@
             <w:noProof/>
             <w:webHidden/>
           </w:rPr>
-        </w:r>
-        <w:r>
-          <w:rPr>
-            <w:noProof/>
-            <w:webHidden/>
-          </w:rPr>
           <w:fldChar w:fldCharType="separate"/>
         </w:r>
         <w:r>
           <w:rPr>
-            <w:noProof/>
-            <w:webHidden/>
-          </w:rPr>
-          <w:t>21</w:t>
+            <w:b/>
+            <w:bCs/>
+            <w:noProof/>
+            <w:webHidden/>
+            <w:lang w:val="es-ES"/>
+          </w:rPr>
+          <w:t>¡Error! Marcador no definido.</w:t>
         </w:r>
         <w:r>
           <w:rPr>

</xml_diff>